<commit_message>
New desktop competition client and new Web API 2 projects
New Numbers Game Desktop Client, WPF front-end to Web API.
Numbers Game Web API created anew, now using Entity Framework for DB,
and attribute-based routing.
</commit_message>
<xml_diff>
--- a/Numbers Game Web API.docx
+++ b/Numbers Game Web API.docx
@@ -88,10 +88,20 @@
         </w:rPr>
         <w:t xml:space="preserve"> as product owner.</w:t>
       </w:r>
+    </w:p>
+    <w:p>
       <w:bookmarkStart w:id="0" w:name="_GoBack"/>
-      <w:bookmarkEnd w:id="0"/>
+      <w:r>
+        <w:t>As a starting point: we’ll require individual clients to be uniquely identified when partaking in a competition. At any particular moment, the server will have one competition running. Competitions will end after a fixed duration. A competition consists of a series of “challenges”, where each challenge is a collection of games that require solving, within a fixed time allotment.</w:t>
+      </w:r>
+      <w:r>
+        <w:t xml:space="preserve"> The client that submits the “fastest” competition solution wins the challenge and is allocated a point. The competition ends and the client with the most points wins the completion. </w:t>
+      </w:r>
+      <w:r>
+        <w:t>A SPA will show the high score winners table in real time, and the list of currently competing clients.</w:t>
+      </w:r>
     </w:p>
-    <w:p/>
+    <w:bookmarkEnd w:id="0"/>
     <w:p/>
     <w:sectPr>
       <w:pgSz w:w="11906" w:h="16838"/>

</xml_diff>